<commit_message>
Styling our App and more components
</commit_message>
<xml_diff>
--- a/FRONTEND/tips.docx
+++ b/FRONTEND/tips.docx
@@ -442,16 +442,6 @@
       <w:r>
         <w:rPr>
           <w:rFonts w:ascii="Consolas" w:eastAsia="Times New Roman" w:hAnsi="Consolas" w:cs="Times New Roman"/>
-          <w:color w:val="D4D4D4"/>
-          <w:sz w:val="21"/>
-          <w:szCs w:val="21"/>
-          <w:lang w:eastAsia="en-IN"/>
-        </w:rPr>
-        <w:t xml:space="preserve">    </w:t>
-      </w:r>
-      <w:r>
-        <w:rPr>
-          <w:rFonts w:ascii="Consolas" w:eastAsia="Times New Roman" w:hAnsi="Consolas" w:cs="Times New Roman"/>
           <w:color w:val="808080"/>
           <w:sz w:val="21"/>
           <w:szCs w:val="21"/>
@@ -539,6 +529,7 @@
           <w:lang w:val="en-US" w:eastAsia="en-IN"/>
         </w:rPr>
       </w:pPr>
+      <w:proofErr w:type="spellStart"/>
       <w:r>
         <w:rPr>
           <w:rFonts w:eastAsia="Times New Roman" w:cstheme="minorHAnsi"/>
@@ -547,9 +538,9 @@
           <w:szCs w:val="21"/>
           <w:lang w:val="en-US" w:eastAsia="en-IN"/>
         </w:rPr>
-        <w:t xml:space="preserve">USE SWITCH TO </w:t>
-      </w:r>
-      <w:proofErr w:type="gramStart"/>
+        <w:t>npm</w:t>
+      </w:r>
+      <w:proofErr w:type="spellEnd"/>
       <w:r>
         <w:rPr>
           <w:rFonts w:eastAsia="Times New Roman" w:cstheme="minorHAnsi"/>
@@ -558,10 +549,30 @@
           <w:szCs w:val="21"/>
           <w:lang w:val="en-US" w:eastAsia="en-IN"/>
         </w:rPr>
-        <w:t>AVOID  AUTOMATIC</w:t>
-      </w:r>
-      <w:proofErr w:type="gramEnd"/>
-      <w:r>
+        <w:t xml:space="preserve"> install --save react-router-dom@4.2.2</w:t>
+      </w:r>
+    </w:p>
+    <w:p>
+      <w:pPr>
+        <w:tabs>
+          <w:tab w:val="left" w:pos="916"/>
+          <w:tab w:val="left" w:pos="1832"/>
+          <w:tab w:val="left" w:pos="2748"/>
+          <w:tab w:val="left" w:pos="3664"/>
+          <w:tab w:val="left" w:pos="4580"/>
+          <w:tab w:val="left" w:pos="5496"/>
+          <w:tab w:val="left" w:pos="6412"/>
+          <w:tab w:val="left" w:pos="7328"/>
+          <w:tab w:val="left" w:pos="8244"/>
+          <w:tab w:val="left" w:pos="9160"/>
+          <w:tab w:val="left" w:pos="10076"/>
+          <w:tab w:val="left" w:pos="10992"/>
+          <w:tab w:val="left" w:pos="11908"/>
+          <w:tab w:val="left" w:pos="12824"/>
+          <w:tab w:val="left" w:pos="13740"/>
+          <w:tab w:val="left" w:pos="14656"/>
+        </w:tabs>
+        <w:spacing w:after="0" w:line="300" w:lineRule="atLeast"/>
         <w:rPr>
           <w:rFonts w:eastAsia="Times New Roman" w:cstheme="minorHAnsi"/>
           <w:color w:val="000000" w:themeColor="text1"/>
@@ -569,8 +580,7 @@
           <w:szCs w:val="21"/>
           <w:lang w:val="en-US" w:eastAsia="en-IN"/>
         </w:rPr>
-        <w:t xml:space="preserve"> REDIRECTION</w:t>
-      </w:r>
+      </w:pPr>
       <w:r>
         <w:rPr>
           <w:rFonts w:eastAsia="Times New Roman" w:cstheme="minorHAnsi"/>
@@ -579,6 +589,38 @@
           <w:szCs w:val="21"/>
           <w:lang w:val="en-US" w:eastAsia="en-IN"/>
         </w:rPr>
+        <w:t xml:space="preserve">USE SWITCH TO </w:t>
+      </w:r>
+      <w:proofErr w:type="gramStart"/>
+      <w:r>
+        <w:rPr>
+          <w:rFonts w:eastAsia="Times New Roman" w:cstheme="minorHAnsi"/>
+          <w:color w:val="000000" w:themeColor="text1"/>
+          <w:sz w:val="21"/>
+          <w:szCs w:val="21"/>
+          <w:lang w:val="en-US" w:eastAsia="en-IN"/>
+        </w:rPr>
+        <w:t>AVOID  AUTOMATIC</w:t>
+      </w:r>
+      <w:proofErr w:type="gramEnd"/>
+      <w:r>
+        <w:rPr>
+          <w:rFonts w:eastAsia="Times New Roman" w:cstheme="minorHAnsi"/>
+          <w:color w:val="000000" w:themeColor="text1"/>
+          <w:sz w:val="21"/>
+          <w:szCs w:val="21"/>
+          <w:lang w:val="en-US" w:eastAsia="en-IN"/>
+        </w:rPr>
+        <w:t xml:space="preserve"> REDIRECTION</w:t>
+      </w:r>
+      <w:r>
+        <w:rPr>
+          <w:rFonts w:eastAsia="Times New Roman" w:cstheme="minorHAnsi"/>
+          <w:color w:val="000000" w:themeColor="text1"/>
+          <w:sz w:val="21"/>
+          <w:szCs w:val="21"/>
+          <w:lang w:val="en-US" w:eastAsia="en-IN"/>
+        </w:rPr>
         <w:t xml:space="preserve"> –</w:t>
       </w:r>
     </w:p>
@@ -1340,16 +1382,6 @@
       <w:r>
         <w:rPr>
           <w:rFonts w:ascii="Consolas" w:eastAsia="Times New Roman" w:hAnsi="Consolas" w:cs="Times New Roman"/>
-          <w:color w:val="D4D4D4"/>
-          <w:sz w:val="21"/>
-          <w:szCs w:val="21"/>
-          <w:lang w:eastAsia="en-IN"/>
-        </w:rPr>
-        <w:t xml:space="preserve">    </w:t>
-      </w:r>
-      <w:r>
-        <w:rPr>
-          <w:rFonts w:ascii="Consolas" w:eastAsia="Times New Roman" w:hAnsi="Consolas" w:cs="Times New Roman"/>
           <w:color w:val="808080"/>
           <w:sz w:val="21"/>
           <w:szCs w:val="21"/>
@@ -1377,6 +1409,334 @@
         </w:rPr>
         <w:t>&gt;</w:t>
       </w:r>
+    </w:p>
+    <w:p>
+      <w:pPr>
+        <w:tabs>
+          <w:tab w:val="left" w:pos="916"/>
+          <w:tab w:val="left" w:pos="1832"/>
+          <w:tab w:val="left" w:pos="2748"/>
+          <w:tab w:val="left" w:pos="3664"/>
+          <w:tab w:val="left" w:pos="4580"/>
+          <w:tab w:val="left" w:pos="5496"/>
+          <w:tab w:val="left" w:pos="6412"/>
+          <w:tab w:val="left" w:pos="7328"/>
+          <w:tab w:val="left" w:pos="8244"/>
+          <w:tab w:val="left" w:pos="9160"/>
+          <w:tab w:val="left" w:pos="10076"/>
+          <w:tab w:val="left" w:pos="10992"/>
+          <w:tab w:val="left" w:pos="11908"/>
+          <w:tab w:val="left" w:pos="12824"/>
+          <w:tab w:val="left" w:pos="13740"/>
+          <w:tab w:val="left" w:pos="14656"/>
+        </w:tabs>
+        <w:spacing w:after="0" w:line="300" w:lineRule="atLeast"/>
+        <w:rPr>
+          <w:rFonts w:eastAsia="Times New Roman" w:cstheme="minorHAnsi"/>
+          <w:color w:val="000000" w:themeColor="text1"/>
+          <w:sz w:val="21"/>
+          <w:szCs w:val="21"/>
+          <w:lang w:val="en-US" w:eastAsia="en-IN"/>
+        </w:rPr>
+      </w:pPr>
+    </w:p>
+    <w:p>
+      <w:pPr>
+        <w:tabs>
+          <w:tab w:val="left" w:pos="916"/>
+          <w:tab w:val="left" w:pos="1832"/>
+          <w:tab w:val="left" w:pos="2748"/>
+          <w:tab w:val="left" w:pos="3664"/>
+          <w:tab w:val="left" w:pos="4580"/>
+          <w:tab w:val="left" w:pos="5496"/>
+          <w:tab w:val="left" w:pos="6412"/>
+          <w:tab w:val="left" w:pos="7328"/>
+          <w:tab w:val="left" w:pos="8244"/>
+          <w:tab w:val="left" w:pos="9160"/>
+          <w:tab w:val="left" w:pos="10076"/>
+          <w:tab w:val="left" w:pos="10992"/>
+          <w:tab w:val="left" w:pos="11908"/>
+          <w:tab w:val="left" w:pos="12824"/>
+          <w:tab w:val="left" w:pos="13740"/>
+          <w:tab w:val="left" w:pos="14656"/>
+        </w:tabs>
+        <w:spacing w:after="0" w:line="300" w:lineRule="atLeast"/>
+        <w:rPr>
+          <w:rFonts w:eastAsia="Times New Roman" w:cstheme="minorHAnsi"/>
+          <w:color w:val="000000" w:themeColor="text1"/>
+          <w:sz w:val="21"/>
+          <w:szCs w:val="21"/>
+          <w:lang w:val="en-US" w:eastAsia="en-IN"/>
+        </w:rPr>
+      </w:pPr>
+    </w:p>
+    <w:p>
+      <w:pPr>
+        <w:shd w:val="clear" w:color="auto" w:fill="FFFFFF"/>
+        <w:spacing w:before="240" w:after="240" w:line="600" w:lineRule="atLeast"/>
+        <w:outlineLvl w:val="1"/>
+        <w:rPr>
+          <w:rFonts w:ascii="Arial" w:eastAsia="Times New Roman" w:hAnsi="Arial" w:cs="Arial"/>
+          <w:b/>
+          <w:bCs/>
+          <w:sz w:val="32"/>
+          <w:szCs w:val="32"/>
+          <w:lang w:eastAsia="en-IN"/>
+        </w:rPr>
+      </w:pPr>
+      <w:r>
+        <w:rPr>
+          <w:rFonts w:ascii="Arial" w:eastAsia="Times New Roman" w:hAnsi="Arial" w:cs="Arial"/>
+          <w:b/>
+          <w:bCs/>
+          <w:sz w:val="32"/>
+          <w:szCs w:val="32"/>
+          <w:lang w:eastAsia="en-IN"/>
+        </w:rPr>
+        <w:t>Links in React</w:t>
+      </w:r>
+    </w:p>
+    <w:p>
+      <w:pPr>
+        <w:shd w:val="clear" w:color="auto" w:fill="FFFFFF"/>
+        <w:spacing w:after="0" w:line="240" w:lineRule="auto"/>
+        <w:rPr>
+          <w:rFonts w:ascii="Arial" w:eastAsia="Times New Roman" w:hAnsi="Arial" w:cs="Arial"/>
+          <w:color w:val="000000"/>
+          <w:lang w:eastAsia="en-IN"/>
+        </w:rPr>
+      </w:pPr>
+      <w:r>
+        <w:rPr>
+          <w:rFonts w:ascii="Arial" w:eastAsia="Times New Roman" w:hAnsi="Arial" w:cs="Arial"/>
+          <w:color w:val="000000"/>
+          <w:lang w:eastAsia="en-IN"/>
+        </w:rPr>
+        <w:t>In regular apps without a library like React, links are created with an anchor tag, as shown below.</w:t>
+      </w:r>
+    </w:p>
+    <w:p>
+      <w:pPr>
+        <w:shd w:val="clear" w:color="auto" w:fill="1E2429"/>
+        <w:tabs>
+          <w:tab w:val="left" w:pos="916"/>
+          <w:tab w:val="left" w:pos="1832"/>
+          <w:tab w:val="left" w:pos="2748"/>
+          <w:tab w:val="left" w:pos="3664"/>
+          <w:tab w:val="left" w:pos="4580"/>
+          <w:tab w:val="left" w:pos="5496"/>
+          <w:tab w:val="left" w:pos="6412"/>
+          <w:tab w:val="left" w:pos="7328"/>
+          <w:tab w:val="left" w:pos="8244"/>
+          <w:tab w:val="left" w:pos="9160"/>
+          <w:tab w:val="left" w:pos="10076"/>
+          <w:tab w:val="left" w:pos="10992"/>
+          <w:tab w:val="left" w:pos="11908"/>
+          <w:tab w:val="left" w:pos="12824"/>
+          <w:tab w:val="left" w:pos="13740"/>
+          <w:tab w:val="left" w:pos="14656"/>
+        </w:tabs>
+        <w:spacing w:before="120" w:after="120" w:line="240" w:lineRule="auto"/>
+        <w:rPr>
+          <w:rFonts w:ascii="Courier New" w:eastAsia="Times New Roman" w:hAnsi="Courier New" w:cs="Courier New"/>
+          <w:color w:val="F2F2F2"/>
+          <w:lang w:eastAsia="en-IN"/>
+        </w:rPr>
+      </w:pPr>
+      <w:r>
+        <w:rPr>
+          <w:rFonts w:ascii="Courier New" w:eastAsia="Times New Roman" w:hAnsi="Courier New" w:cs="Courier New"/>
+          <w:color w:val="F2F2F2"/>
+          <w:lang w:eastAsia="en-IN"/>
+        </w:rPr>
+        <w:t>&lt;</w:t>
+      </w:r>
+      <w:r>
+        <w:rPr>
+          <w:rFonts w:ascii="Courier New" w:eastAsia="Times New Roman" w:hAnsi="Courier New" w:cs="Courier New"/>
+          <w:color w:val="D99077"/>
+          <w:lang w:eastAsia="en-IN"/>
+        </w:rPr>
+        <w:t xml:space="preserve">a </w:t>
+      </w:r>
+      <w:proofErr w:type="spellStart"/>
+      <w:r>
+        <w:rPr>
+          <w:rFonts w:ascii="Courier New" w:eastAsia="Times New Roman" w:hAnsi="Courier New" w:cs="Courier New"/>
+          <w:color w:val="F2F2F2"/>
+          <w:lang w:eastAsia="en-IN"/>
+        </w:rPr>
+        <w:t>href</w:t>
+      </w:r>
+      <w:proofErr w:type="spellEnd"/>
+      <w:r>
+        <w:rPr>
+          <w:rFonts w:ascii="Courier New" w:eastAsia="Times New Roman" w:hAnsi="Courier New" w:cs="Courier New"/>
+          <w:color w:val="F2F2F2"/>
+          <w:lang w:eastAsia="en-IN"/>
+        </w:rPr>
+        <w:t>="</w:t>
+      </w:r>
+      <w:r>
+        <w:rPr>
+          <w:rFonts w:ascii="Courier New" w:eastAsia="Times New Roman" w:hAnsi="Courier New" w:cs="Courier New"/>
+          <w:color w:val="A5C261"/>
+          <w:lang w:eastAsia="en-IN"/>
+        </w:rPr>
+        <w:t>https://pluralsight.com</w:t>
+      </w:r>
+      <w:r>
+        <w:rPr>
+          <w:rFonts w:ascii="Courier New" w:eastAsia="Times New Roman" w:hAnsi="Courier New" w:cs="Courier New"/>
+          <w:color w:val="F2F2F2"/>
+          <w:lang w:eastAsia="en-IN"/>
+        </w:rPr>
+        <w:t>"&gt;Visit Pluralsight&lt;/</w:t>
+      </w:r>
+      <w:r>
+        <w:rPr>
+          <w:rFonts w:ascii="Courier New" w:eastAsia="Times New Roman" w:hAnsi="Courier New" w:cs="Courier New"/>
+          <w:color w:val="D99077"/>
+          <w:lang w:eastAsia="en-IN"/>
+        </w:rPr>
+        <w:t>a</w:t>
+      </w:r>
+      <w:r>
+        <w:rPr>
+          <w:rFonts w:ascii="Courier New" w:eastAsia="Times New Roman" w:hAnsi="Courier New" w:cs="Courier New"/>
+          <w:color w:val="F2F2F2"/>
+          <w:lang w:eastAsia="en-IN"/>
+        </w:rPr>
+        <w:t>&gt;</w:t>
+      </w:r>
+    </w:p>
+    <w:p>
+      <w:pPr>
+        <w:shd w:val="clear" w:color="auto" w:fill="FFFFFF"/>
+        <w:spacing w:after="0" w:line="240" w:lineRule="auto"/>
+        <w:rPr>
+          <w:rFonts w:ascii="Arial" w:eastAsia="Times New Roman" w:hAnsi="Arial" w:cs="Arial"/>
+          <w:color w:val="000000"/>
+          <w:lang w:eastAsia="en-IN"/>
+        </w:rPr>
+      </w:pPr>
+      <w:r>
+        <w:rPr>
+          <w:rFonts w:ascii="Arial" w:eastAsia="Times New Roman" w:hAnsi="Arial" w:cs="Arial"/>
+          <w:color w:val="000000"/>
+          <w:lang w:eastAsia="en-IN"/>
+        </w:rPr>
+        <w:t xml:space="preserve">Bear in mind that this also works in React. This method of routing causes a </w:t>
+      </w:r>
+      <w:proofErr w:type="gramStart"/>
+      <w:r>
+        <w:rPr>
+          <w:rFonts w:ascii="Arial" w:eastAsia="Times New Roman" w:hAnsi="Arial" w:cs="Arial"/>
+          <w:color w:val="000000"/>
+          <w:lang w:eastAsia="en-IN"/>
+        </w:rPr>
+        <w:t>full page</w:t>
+      </w:r>
+      <w:proofErr w:type="gramEnd"/>
+      <w:r>
+        <w:rPr>
+          <w:rFonts w:ascii="Arial" w:eastAsia="Times New Roman" w:hAnsi="Arial" w:cs="Arial"/>
+          <w:color w:val="000000"/>
+          <w:lang w:eastAsia="en-IN"/>
+        </w:rPr>
+        <w:t xml:space="preserve"> refresh, when in reality the only thing that changed on the new route might be just an image and some text. In some cases, a </w:t>
+      </w:r>
+      <w:proofErr w:type="gramStart"/>
+      <w:r>
+        <w:rPr>
+          <w:rFonts w:ascii="Arial" w:eastAsia="Times New Roman" w:hAnsi="Arial" w:cs="Arial"/>
+          <w:color w:val="000000"/>
+          <w:lang w:eastAsia="en-IN"/>
+        </w:rPr>
+        <w:t>full page</w:t>
+      </w:r>
+      <w:proofErr w:type="gramEnd"/>
+      <w:r>
+        <w:rPr>
+          <w:rFonts w:ascii="Arial" w:eastAsia="Times New Roman" w:hAnsi="Arial" w:cs="Arial"/>
+          <w:color w:val="000000"/>
+          <w:lang w:eastAsia="en-IN"/>
+        </w:rPr>
+        <w:t xml:space="preserve"> refresh is useful, but in most cases, it's not needed.</w:t>
+      </w:r>
+    </w:p>
+    <w:p>
+      <w:pPr>
+        <w:shd w:val="clear" w:color="auto" w:fill="FFFFFF"/>
+        <w:spacing w:after="0" w:line="240" w:lineRule="auto"/>
+        <w:rPr>
+          <w:rFonts w:ascii="Arial" w:eastAsia="Times New Roman" w:hAnsi="Arial" w:cs="Arial"/>
+          <w:color w:val="000000"/>
+          <w:lang w:eastAsia="en-IN"/>
+        </w:rPr>
+      </w:pPr>
+      <w:proofErr w:type="gramStart"/>
+      <w:r>
+        <w:rPr>
+          <w:rFonts w:ascii="Arial" w:eastAsia="Times New Roman" w:hAnsi="Arial" w:cs="Arial"/>
+          <w:color w:val="000000"/>
+          <w:lang w:eastAsia="en-IN"/>
+        </w:rPr>
+        <w:t>So</w:t>
+      </w:r>
+      <w:proofErr w:type="gramEnd"/>
+      <w:r>
+        <w:rPr>
+          <w:rFonts w:ascii="Arial" w:eastAsia="Times New Roman" w:hAnsi="Arial" w:cs="Arial"/>
+          <w:color w:val="000000"/>
+          <w:lang w:eastAsia="en-IN"/>
+        </w:rPr>
+        <w:t xml:space="preserve"> use Link</w:t>
+      </w:r>
+    </w:p>
+    <w:p>
+      <w:pPr>
+        <w:shd w:val="clear" w:color="auto" w:fill="FFFFFF"/>
+        <w:spacing w:after="0" w:line="240" w:lineRule="auto"/>
+        <w:rPr>
+          <w:rFonts w:ascii="Arial" w:eastAsia="Times New Roman" w:hAnsi="Arial" w:cs="Arial"/>
+          <w:color w:val="000000"/>
+          <w:lang w:eastAsia="en-IN"/>
+        </w:rPr>
+      </w:pPr>
+    </w:p>
+    <w:p>
+      <w:pPr>
+        <w:shd w:val="clear" w:color="auto" w:fill="FFFFFF"/>
+        <w:spacing w:after="0" w:line="240" w:lineRule="auto"/>
+        <w:rPr>
+          <w:rFonts w:ascii="Arial" w:eastAsia="Times New Roman" w:hAnsi="Arial" w:cs="Arial"/>
+          <w:color w:val="000000"/>
+          <w:lang w:eastAsia="en-IN"/>
+        </w:rPr>
+      </w:pPr>
+    </w:p>
+    <w:p>
+      <w:pPr>
+        <w:shd w:val="clear" w:color="auto" w:fill="FFFFFF"/>
+        <w:spacing w:after="0" w:line="240" w:lineRule="auto"/>
+        <w:rPr>
+          <w:rFonts w:ascii="Arial" w:eastAsia="Times New Roman" w:hAnsi="Arial" w:cs="Arial"/>
+          <w:color w:val="000000"/>
+          <w:lang w:eastAsia="en-IN"/>
+        </w:rPr>
+      </w:pPr>
+    </w:p>
+    <w:p>
+      <w:pPr>
+        <w:shd w:val="clear" w:color="auto" w:fill="FFFFFF"/>
+        <w:spacing w:after="0" w:line="240" w:lineRule="auto"/>
+        <w:rPr>
+          <w:rFonts w:ascii="Arial" w:eastAsia="Times New Roman" w:hAnsi="Arial" w:cs="Arial"/>
+          <w:color w:val="000000"/>
+          <w:lang w:eastAsia="en-IN"/>
+        </w:rPr>
+      </w:pPr>
     </w:p>
     <w:p>
       <w:pPr>
@@ -1817,6 +2177,26 @@
     <w:name w:val="Normal"/>
     <w:qFormat/>
   </w:style>
+  <w:style w:type="paragraph" w:styleId="Heading2">
+    <w:name w:val="heading 2"/>
+    <w:basedOn w:val="Normal"/>
+    <w:link w:val="Heading2Char"/>
+    <w:uiPriority w:val="9"/>
+    <w:qFormat/>
+    <w:rsid w:val="00620AE6"/>
+    <w:pPr>
+      <w:spacing w:before="100" w:beforeAutospacing="1" w:after="100" w:afterAutospacing="1" w:line="240" w:lineRule="auto"/>
+      <w:outlineLvl w:val="1"/>
+    </w:pPr>
+    <w:rPr>
+      <w:rFonts w:ascii="Times New Roman" w:eastAsia="Times New Roman" w:hAnsi="Times New Roman" w:cs="Times New Roman"/>
+      <w:b/>
+      <w:bCs/>
+      <w:sz w:val="36"/>
+      <w:szCs w:val="36"/>
+      <w:lang w:eastAsia="en-IN"/>
+    </w:rPr>
+  </w:style>
   <w:style w:type="character" w:default="1" w:styleId="DefaultParagraphFont">
     <w:name w:val="Default Paragraph Font"/>
     <w:uiPriority w:val="1"/>
@@ -1904,6 +2284,48 @@
       <w:sz w:val="20"/>
       <w:szCs w:val="20"/>
     </w:rPr>
+  </w:style>
+  <w:style w:type="character" w:customStyle="1" w:styleId="Heading2Char">
+    <w:name w:val="Heading 2 Char"/>
+    <w:basedOn w:val="DefaultParagraphFont"/>
+    <w:link w:val="Heading2"/>
+    <w:uiPriority w:val="9"/>
+    <w:rsid w:val="00620AE6"/>
+    <w:rPr>
+      <w:rFonts w:ascii="Times New Roman" w:eastAsia="Times New Roman" w:hAnsi="Times New Roman" w:cs="Times New Roman"/>
+      <w:b/>
+      <w:bCs/>
+      <w:sz w:val="36"/>
+      <w:szCs w:val="36"/>
+      <w:lang w:eastAsia="en-IN"/>
+    </w:rPr>
+  </w:style>
+  <w:style w:type="paragraph" w:styleId="NormalWeb">
+    <w:name w:val="Normal (Web)"/>
+    <w:basedOn w:val="Normal"/>
+    <w:uiPriority w:val="99"/>
+    <w:semiHidden/>
+    <w:unhideWhenUsed/>
+    <w:rsid w:val="00620AE6"/>
+    <w:pPr>
+      <w:spacing w:before="100" w:beforeAutospacing="1" w:after="100" w:afterAutospacing="1" w:line="240" w:lineRule="auto"/>
+    </w:pPr>
+    <w:rPr>
+      <w:rFonts w:ascii="Times New Roman" w:eastAsia="Times New Roman" w:hAnsi="Times New Roman" w:cs="Times New Roman"/>
+      <w:sz w:val="24"/>
+      <w:szCs w:val="24"/>
+      <w:lang w:eastAsia="en-IN"/>
+    </w:rPr>
+  </w:style>
+  <w:style w:type="character" w:customStyle="1" w:styleId="linenumber">
+    <w:name w:val="linenumber"/>
+    <w:basedOn w:val="DefaultParagraphFont"/>
+    <w:rsid w:val="00620AE6"/>
+  </w:style>
+  <w:style w:type="character" w:customStyle="1" w:styleId="token">
+    <w:name w:val="token"/>
+    <w:basedOn w:val="DefaultParagraphFont"/>
+    <w:rsid w:val="00620AE6"/>
   </w:style>
 </w:styles>
 </file>

</xml_diff>

<commit_message>
Adding a Main Header
</commit_message>
<xml_diff>
--- a/FRONTEND/tips.docx
+++ b/FRONTEND/tips.docx
@@ -589,29 +589,7 @@
           <w:szCs w:val="21"/>
           <w:lang w:val="en-US" w:eastAsia="en-IN"/>
         </w:rPr>
-        <w:t xml:space="preserve">USE SWITCH TO </w:t>
-      </w:r>
-      <w:proofErr w:type="gramStart"/>
-      <w:r>
-        <w:rPr>
-          <w:rFonts w:eastAsia="Times New Roman" w:cstheme="minorHAnsi"/>
-          <w:color w:val="000000" w:themeColor="text1"/>
-          <w:sz w:val="21"/>
-          <w:szCs w:val="21"/>
-          <w:lang w:val="en-US" w:eastAsia="en-IN"/>
-        </w:rPr>
-        <w:t>AVOID  AUTOMATIC</w:t>
-      </w:r>
-      <w:proofErr w:type="gramEnd"/>
-      <w:r>
-        <w:rPr>
-          <w:rFonts w:eastAsia="Times New Roman" w:cstheme="minorHAnsi"/>
-          <w:color w:val="000000" w:themeColor="text1"/>
-          <w:sz w:val="21"/>
-          <w:szCs w:val="21"/>
-          <w:lang w:val="en-US" w:eastAsia="en-IN"/>
-        </w:rPr>
-        <w:t xml:space="preserve"> REDIRECTION</w:t>
+        <w:t>USE SWITCH TO AVOID  AUTOMATIC REDIRECTION</w:t>
       </w:r>
       <w:r>
         <w:rPr>
@@ -1626,43 +1604,7 @@
           <w:color w:val="000000"/>
           <w:lang w:eastAsia="en-IN"/>
         </w:rPr>
-        <w:t xml:space="preserve">Bear in mind that this also works in React. This method of routing causes a </w:t>
-      </w:r>
-      <w:proofErr w:type="gramStart"/>
-      <w:r>
-        <w:rPr>
-          <w:rFonts w:ascii="Arial" w:eastAsia="Times New Roman" w:hAnsi="Arial" w:cs="Arial"/>
-          <w:color w:val="000000"/>
-          <w:lang w:eastAsia="en-IN"/>
-        </w:rPr>
-        <w:t>full page</w:t>
-      </w:r>
-      <w:proofErr w:type="gramEnd"/>
-      <w:r>
-        <w:rPr>
-          <w:rFonts w:ascii="Arial" w:eastAsia="Times New Roman" w:hAnsi="Arial" w:cs="Arial"/>
-          <w:color w:val="000000"/>
-          <w:lang w:eastAsia="en-IN"/>
-        </w:rPr>
-        <w:t xml:space="preserve"> refresh, when in reality the only thing that changed on the new route might be just an image and some text. In some cases, a </w:t>
-      </w:r>
-      <w:proofErr w:type="gramStart"/>
-      <w:r>
-        <w:rPr>
-          <w:rFonts w:ascii="Arial" w:eastAsia="Times New Roman" w:hAnsi="Arial" w:cs="Arial"/>
-          <w:color w:val="000000"/>
-          <w:lang w:eastAsia="en-IN"/>
-        </w:rPr>
-        <w:t>full page</w:t>
-      </w:r>
-      <w:proofErr w:type="gramEnd"/>
-      <w:r>
-        <w:rPr>
-          <w:rFonts w:ascii="Arial" w:eastAsia="Times New Roman" w:hAnsi="Arial" w:cs="Arial"/>
-          <w:color w:val="000000"/>
-          <w:lang w:eastAsia="en-IN"/>
-        </w:rPr>
-        <w:t xml:space="preserve"> refresh is useful, but in most cases, it's not needed.</w:t>
+        <w:t>Bear in mind that this also works in React. This method of routing causes a full page refresh, when in reality the only thing that changed on the new route might be just an image and some text. In some cases, a full page refresh is useful, but in most cases, it's not needed.</w:t>
       </w:r>
     </w:p>
     <w:p>
@@ -1675,29 +1617,567 @@
           <w:lang w:eastAsia="en-IN"/>
         </w:rPr>
       </w:pPr>
-      <w:proofErr w:type="gramStart"/>
-      <w:r>
-        <w:rPr>
-          <w:rFonts w:ascii="Arial" w:eastAsia="Times New Roman" w:hAnsi="Arial" w:cs="Arial"/>
-          <w:color w:val="000000"/>
-          <w:lang w:eastAsia="en-IN"/>
-        </w:rPr>
-        <w:t>So</w:t>
-      </w:r>
-      <w:proofErr w:type="gramEnd"/>
-      <w:r>
-        <w:rPr>
-          <w:rFonts w:ascii="Arial" w:eastAsia="Times New Roman" w:hAnsi="Arial" w:cs="Arial"/>
-          <w:color w:val="000000"/>
-          <w:lang w:eastAsia="en-IN"/>
-        </w:rPr>
-        <w:t xml:space="preserve"> use Link</w:t>
+      <w:r>
+        <w:rPr>
+          <w:rFonts w:ascii="Arial" w:eastAsia="Times New Roman" w:hAnsi="Arial" w:cs="Arial"/>
+          <w:color w:val="000000"/>
+          <w:lang w:eastAsia="en-IN"/>
+        </w:rPr>
+        <w:t>So use Link</w:t>
       </w:r>
     </w:p>
     <w:p>
       <w:pPr>
         <w:shd w:val="clear" w:color="auto" w:fill="FFFFFF"/>
         <w:spacing w:after="0" w:line="240" w:lineRule="auto"/>
+        <w:rPr>
+          <w:rFonts w:ascii="Arial" w:eastAsia="Times New Roman" w:hAnsi="Arial" w:cs="Arial"/>
+          <w:color w:val="000000"/>
+          <w:lang w:eastAsia="en-IN"/>
+        </w:rPr>
+      </w:pPr>
+    </w:p>
+    <w:p>
+      <w:pPr>
+        <w:shd w:val="clear" w:color="auto" w:fill="FFFFFF"/>
+        <w:spacing w:after="0" w:line="240" w:lineRule="auto"/>
+        <w:rPr>
+          <w:rFonts w:ascii="Arial" w:eastAsia="Times New Roman" w:hAnsi="Arial" w:cs="Arial"/>
+          <w:b/>
+          <w:bCs/>
+          <w:color w:val="000000"/>
+          <w:lang w:eastAsia="en-IN"/>
+        </w:rPr>
+      </w:pPr>
+      <w:r>
+        <w:rPr>
+          <w:rFonts w:ascii="Arial" w:eastAsia="Times New Roman" w:hAnsi="Arial" w:cs="Arial"/>
+          <w:b/>
+          <w:bCs/>
+          <w:color w:val="000000"/>
+          <w:lang w:eastAsia="en-IN"/>
+        </w:rPr>
+        <w:t>Presentational and Stateful components –</w:t>
+      </w:r>
+    </w:p>
+    <w:p>
+      <w:pPr>
+        <w:shd w:val="clear" w:color="auto" w:fill="FFFFFF"/>
+        <w:spacing w:after="0" w:line="240" w:lineRule="auto"/>
+        <w:rPr>
+          <w:rFonts w:ascii="Arial" w:eastAsia="Times New Roman" w:hAnsi="Arial" w:cs="Arial"/>
+          <w:color w:val="000000"/>
+          <w:lang w:eastAsia="en-IN"/>
+        </w:rPr>
+      </w:pPr>
+    </w:p>
+    <w:p>
+      <w:pPr>
+        <w:shd w:val="clear" w:color="auto" w:fill="FFFFFF"/>
+        <w:spacing w:after="0" w:line="240" w:lineRule="auto"/>
+        <w:rPr>
+          <w:rFonts w:ascii="Arial" w:eastAsia="Times New Roman" w:hAnsi="Arial" w:cs="Arial"/>
+          <w:color w:val="000000"/>
+          <w:lang w:eastAsia="en-IN"/>
+        </w:rPr>
+      </w:pPr>
+      <w:r>
+        <w:rPr>
+          <w:rFonts w:ascii="Arial" w:eastAsia="Times New Roman" w:hAnsi="Arial" w:cs="Arial"/>
+          <w:color w:val="000000"/>
+          <w:lang w:eastAsia="en-IN"/>
+        </w:rPr>
+        <w:t xml:space="preserve">Now what does this difference mean for </w:t>
+      </w:r>
+      <w:proofErr w:type="spellStart"/>
+      <w:r>
+        <w:rPr>
+          <w:rFonts w:ascii="Arial" w:eastAsia="Times New Roman" w:hAnsi="Arial" w:cs="Arial"/>
+          <w:color w:val="000000"/>
+          <w:lang w:eastAsia="en-IN"/>
+        </w:rPr>
+        <w:t>you?How</w:t>
+      </w:r>
+      <w:proofErr w:type="spellEnd"/>
+      <w:r>
+        <w:rPr>
+          <w:rFonts w:ascii="Arial" w:eastAsia="Times New Roman" w:hAnsi="Arial" w:cs="Arial"/>
+          <w:color w:val="000000"/>
+          <w:lang w:eastAsia="en-IN"/>
+        </w:rPr>
+        <w:t xml:space="preserve"> does this impact the way you build your components?</w:t>
+      </w:r>
+    </w:p>
+    <w:p>
+      <w:pPr>
+        <w:shd w:val="clear" w:color="auto" w:fill="FFFFFF"/>
+        <w:spacing w:after="0" w:line="240" w:lineRule="auto"/>
+        <w:rPr>
+          <w:rFonts w:ascii="Arial" w:eastAsia="Times New Roman" w:hAnsi="Arial" w:cs="Arial"/>
+          <w:color w:val="000000"/>
+          <w:lang w:eastAsia="en-IN"/>
+        </w:rPr>
+      </w:pPr>
+    </w:p>
+    <w:p>
+      <w:pPr>
+        <w:shd w:val="clear" w:color="auto" w:fill="FFFFFF"/>
+        <w:spacing w:after="0" w:line="240" w:lineRule="auto"/>
+        <w:rPr>
+          <w:rFonts w:ascii="Arial" w:eastAsia="Times New Roman" w:hAnsi="Arial" w:cs="Arial"/>
+          <w:color w:val="000000"/>
+          <w:lang w:eastAsia="en-IN"/>
+        </w:rPr>
+      </w:pPr>
+      <w:r>
+        <w:rPr>
+          <w:rFonts w:ascii="Arial" w:eastAsia="Times New Roman" w:hAnsi="Arial" w:cs="Arial"/>
+          <w:color w:val="000000"/>
+          <w:lang w:eastAsia="en-IN"/>
+        </w:rPr>
+        <w:t xml:space="preserve">Well it's not really impacting the way you build your </w:t>
+      </w:r>
+      <w:proofErr w:type="spellStart"/>
+      <w:r>
+        <w:rPr>
+          <w:rFonts w:ascii="Arial" w:eastAsia="Times New Roman" w:hAnsi="Arial" w:cs="Arial"/>
+          <w:color w:val="000000"/>
+          <w:lang w:eastAsia="en-IN"/>
+        </w:rPr>
+        <w:t>components,it's</w:t>
+      </w:r>
+      <w:proofErr w:type="spellEnd"/>
+      <w:r>
+        <w:rPr>
+          <w:rFonts w:ascii="Arial" w:eastAsia="Times New Roman" w:hAnsi="Arial" w:cs="Arial"/>
+          <w:color w:val="000000"/>
+          <w:lang w:eastAsia="en-IN"/>
+        </w:rPr>
+        <w:t xml:space="preserve"> just important to be aware that there are these two types of components in React - smart and dumb</w:t>
+      </w:r>
+      <w:r>
+        <w:rPr>
+          <w:rFonts w:ascii="Arial" w:eastAsia="Times New Roman" w:hAnsi="Arial" w:cs="Arial"/>
+          <w:color w:val="000000"/>
+          <w:lang w:eastAsia="en-IN"/>
+        </w:rPr>
+        <w:t xml:space="preserve"> </w:t>
+      </w:r>
+      <w:r>
+        <w:rPr>
+          <w:rFonts w:ascii="Arial" w:eastAsia="Times New Roman" w:hAnsi="Arial" w:cs="Arial"/>
+          <w:color w:val="000000"/>
+          <w:lang w:eastAsia="en-IN"/>
+        </w:rPr>
+        <w:t>ones, stateful and presentational ones</w:t>
+      </w:r>
+      <w:r>
+        <w:rPr>
+          <w:rFonts w:ascii="Arial" w:eastAsia="Times New Roman" w:hAnsi="Arial" w:cs="Arial"/>
+          <w:color w:val="000000"/>
+          <w:lang w:eastAsia="en-IN"/>
+        </w:rPr>
+        <w:t xml:space="preserve"> </w:t>
+      </w:r>
+      <w:r>
+        <w:rPr>
+          <w:rFonts w:ascii="Arial" w:eastAsia="Times New Roman" w:hAnsi="Arial" w:cs="Arial"/>
+          <w:color w:val="000000"/>
+          <w:lang w:eastAsia="en-IN"/>
+        </w:rPr>
+        <w:t>and it shouldn't impact how you build your components but you should be aware of the fact that it's</w:t>
+      </w:r>
+      <w:r>
+        <w:rPr>
+          <w:rFonts w:ascii="Arial" w:eastAsia="Times New Roman" w:hAnsi="Arial" w:cs="Arial"/>
+          <w:color w:val="000000"/>
+          <w:lang w:eastAsia="en-IN"/>
+        </w:rPr>
+        <w:t xml:space="preserve"> </w:t>
+      </w:r>
+      <w:r>
+        <w:rPr>
+          <w:rFonts w:ascii="Arial" w:eastAsia="Times New Roman" w:hAnsi="Arial" w:cs="Arial"/>
+          <w:color w:val="000000"/>
+          <w:lang w:eastAsia="en-IN"/>
+        </w:rPr>
+        <w:t>totally normal to have way more presentational components, dumb components than stateful components.</w:t>
+      </w:r>
+    </w:p>
+    <w:p>
+      <w:pPr>
+        <w:shd w:val="clear" w:color="auto" w:fill="FFFFFF"/>
+        <w:spacing w:after="0" w:line="240" w:lineRule="auto"/>
+        <w:rPr>
+          <w:rFonts w:ascii="Arial" w:eastAsia="Times New Roman" w:hAnsi="Arial" w:cs="Arial"/>
+          <w:color w:val="000000"/>
+          <w:lang w:eastAsia="en-IN"/>
+        </w:rPr>
+      </w:pPr>
+    </w:p>
+    <w:p>
+      <w:pPr>
+        <w:shd w:val="clear" w:color="auto" w:fill="FFFFFF"/>
+        <w:spacing w:after="0" w:line="240" w:lineRule="auto"/>
+        <w:rPr>
+          <w:rFonts w:ascii="Arial" w:eastAsia="Times New Roman" w:hAnsi="Arial" w:cs="Arial"/>
+          <w:color w:val="000000"/>
+          <w:lang w:eastAsia="en-IN"/>
+        </w:rPr>
+      </w:pPr>
+      <w:r>
+        <w:rPr>
+          <w:rFonts w:ascii="Arial" w:eastAsia="Times New Roman" w:hAnsi="Arial" w:cs="Arial"/>
+          <w:color w:val="000000"/>
+          <w:lang w:eastAsia="en-IN"/>
+        </w:rPr>
+        <w:t>Typically you have a few components where you manage your data, where you fetch data and so on</w:t>
+      </w:r>
+      <w:r>
+        <w:rPr>
+          <w:rFonts w:ascii="Arial" w:eastAsia="Times New Roman" w:hAnsi="Arial" w:cs="Arial"/>
+          <w:color w:val="000000"/>
+          <w:lang w:eastAsia="en-IN"/>
+        </w:rPr>
+        <w:t xml:space="preserve"> (stateful)</w:t>
+      </w:r>
+      <w:r>
+        <w:rPr>
+          <w:rFonts w:ascii="Arial" w:eastAsia="Times New Roman" w:hAnsi="Arial" w:cs="Arial"/>
+          <w:color w:val="000000"/>
+          <w:lang w:eastAsia="en-IN"/>
+        </w:rPr>
+        <w:t xml:space="preserve"> and then</w:t>
+      </w:r>
+      <w:r>
+        <w:rPr>
+          <w:rFonts w:ascii="Arial" w:eastAsia="Times New Roman" w:hAnsi="Arial" w:cs="Arial"/>
+          <w:color w:val="000000"/>
+          <w:lang w:eastAsia="en-IN"/>
+        </w:rPr>
+        <w:t xml:space="preserve"> </w:t>
+      </w:r>
+      <w:r>
+        <w:rPr>
+          <w:rFonts w:ascii="Arial" w:eastAsia="Times New Roman" w:hAnsi="Arial" w:cs="Arial"/>
+          <w:color w:val="000000"/>
+          <w:lang w:eastAsia="en-IN"/>
+        </w:rPr>
+        <w:t>you have way more components that simply control how things are presented and how things are laid out.</w:t>
+      </w:r>
+      <w:r>
+        <w:rPr>
+          <w:rFonts w:ascii="Arial" w:eastAsia="Times New Roman" w:hAnsi="Arial" w:cs="Arial"/>
+          <w:color w:val="000000"/>
+          <w:lang w:eastAsia="en-IN"/>
+        </w:rPr>
+        <w:t>(presentational)</w:t>
+      </w:r>
+      <w:r>
+        <w:rPr>
+          <w:rFonts w:ascii="Arial" w:eastAsia="Times New Roman" w:hAnsi="Arial" w:cs="Arial"/>
+          <w:color w:val="000000"/>
+          <w:lang w:eastAsia="en-IN"/>
+        </w:rPr>
+        <w:t>.</w:t>
+      </w:r>
+    </w:p>
+    <w:p>
+      <w:pPr>
+        <w:shd w:val="clear" w:color="auto" w:fill="FFFFFF"/>
+        <w:spacing w:after="0" w:line="240" w:lineRule="auto"/>
+        <w:rPr>
+          <w:rFonts w:ascii="Arial" w:eastAsia="Times New Roman" w:hAnsi="Arial" w:cs="Arial"/>
+          <w:b/>
+          <w:bCs/>
+          <w:color w:val="000000"/>
+          <w:lang w:eastAsia="en-IN"/>
+        </w:rPr>
+      </w:pPr>
+      <w:r>
+        <w:rPr>
+          <w:rFonts w:ascii="Arial" w:eastAsia="Times New Roman" w:hAnsi="Arial" w:cs="Arial"/>
+          <w:b/>
+          <w:bCs/>
+          <w:color w:val="000000"/>
+          <w:lang w:eastAsia="en-IN"/>
+        </w:rPr>
+        <w:lastRenderedPageBreak/>
+        <w:t>4) Organization –</w:t>
+      </w:r>
+    </w:p>
+    <w:p>
+      <w:pPr>
+        <w:shd w:val="clear" w:color="auto" w:fill="FFFFFF"/>
+        <w:spacing w:after="0" w:line="240" w:lineRule="auto"/>
+        <w:rPr>
+          <w:rFonts w:ascii="Arial" w:eastAsia="Times New Roman" w:hAnsi="Arial" w:cs="Arial"/>
+          <w:color w:val="000000"/>
+          <w:lang w:eastAsia="en-IN"/>
+        </w:rPr>
+      </w:pPr>
+      <w:r>
+        <w:rPr>
+          <w:rFonts w:ascii="Arial" w:eastAsia="Times New Roman" w:hAnsi="Arial" w:cs="Arial"/>
+          <w:color w:val="000000"/>
+          <w:lang w:eastAsia="en-IN"/>
+        </w:rPr>
+        <w:t xml:space="preserve">Keep react libraries files on top and user-defined libraries </w:t>
+      </w:r>
+      <w:r>
+        <w:rPr>
+          <w:rFonts w:ascii="Arial" w:eastAsia="Times New Roman" w:hAnsi="Arial" w:cs="Arial"/>
+          <w:color w:val="000000"/>
+          <w:lang w:eastAsia="en-IN"/>
+        </w:rPr>
+        <w:t>below them.</w:t>
+      </w:r>
+    </w:p>
+    <w:p>
+      <w:pPr>
+        <w:shd w:val="clear" w:color="auto" w:fill="FFFFFF"/>
+        <w:spacing w:after="0" w:line="240" w:lineRule="auto"/>
+        <w:rPr>
+          <w:rFonts w:ascii="Arial" w:eastAsia="Times New Roman" w:hAnsi="Arial" w:cs="Arial"/>
+          <w:color w:val="000000"/>
+          <w:lang w:eastAsia="en-IN"/>
+        </w:rPr>
+      </w:pPr>
+    </w:p>
+    <w:p>
+      <w:pPr>
+        <w:shd w:val="clear" w:color="auto" w:fill="FFFFFF"/>
+        <w:spacing w:after="0" w:line="240" w:lineRule="auto"/>
+        <w:rPr>
+          <w:rFonts w:ascii="Arial" w:eastAsia="Times New Roman" w:hAnsi="Arial" w:cs="Arial"/>
+          <w:b/>
+          <w:bCs/>
+          <w:color w:val="000000"/>
+          <w:lang w:eastAsia="en-IN"/>
+        </w:rPr>
+      </w:pPr>
+      <w:r>
+        <w:rPr>
+          <w:rFonts w:ascii="Arial" w:eastAsia="Times New Roman" w:hAnsi="Arial" w:cs="Arial"/>
+          <w:b/>
+          <w:bCs/>
+          <w:color w:val="000000"/>
+          <w:lang w:eastAsia="en-IN"/>
+        </w:rPr>
+        <w:t>5)</w:t>
+      </w:r>
+      <w:r>
+        <w:rPr>
+          <w:rFonts w:ascii="Arial" w:eastAsia="Times New Roman" w:hAnsi="Arial" w:cs="Arial"/>
+          <w:b/>
+          <w:bCs/>
+          <w:color w:val="000000"/>
+          <w:lang w:eastAsia="en-IN"/>
+        </w:rPr>
+        <w:t xml:space="preserve"> </w:t>
+      </w:r>
+      <w:proofErr w:type="spellStart"/>
+      <w:r>
+        <w:rPr>
+          <w:rFonts w:ascii="Arial" w:eastAsia="Times New Roman" w:hAnsi="Arial" w:cs="Arial"/>
+          <w:b/>
+          <w:bCs/>
+          <w:color w:val="000000"/>
+          <w:lang w:eastAsia="en-IN"/>
+        </w:rPr>
+        <w:t>props.children</w:t>
+      </w:r>
+      <w:proofErr w:type="spellEnd"/>
+      <w:r>
+        <w:rPr>
+          <w:rFonts w:ascii="Arial" w:eastAsia="Times New Roman" w:hAnsi="Arial" w:cs="Arial"/>
+          <w:b/>
+          <w:bCs/>
+          <w:color w:val="000000"/>
+          <w:lang w:eastAsia="en-IN"/>
+        </w:rPr>
+        <w:t xml:space="preserve"> / </w:t>
+      </w:r>
+      <w:proofErr w:type="spellStart"/>
+      <w:r>
+        <w:rPr>
+          <w:rFonts w:ascii="Arial" w:eastAsia="Times New Roman" w:hAnsi="Arial" w:cs="Arial"/>
+          <w:b/>
+          <w:bCs/>
+          <w:color w:val="000000"/>
+          <w:lang w:eastAsia="en-IN"/>
+        </w:rPr>
+        <w:t>this.props.children</w:t>
+      </w:r>
+      <w:proofErr w:type="spellEnd"/>
+      <w:r>
+        <w:rPr>
+          <w:rFonts w:ascii="Arial" w:eastAsia="Times New Roman" w:hAnsi="Arial" w:cs="Arial"/>
+          <w:b/>
+          <w:bCs/>
+          <w:color w:val="000000"/>
+          <w:lang w:eastAsia="en-IN"/>
+        </w:rPr>
+        <w:t xml:space="preserve"> –</w:t>
+      </w:r>
+    </w:p>
+    <w:p>
+      <w:pPr>
+        <w:shd w:val="clear" w:color="auto" w:fill="FFFFFF"/>
+        <w:spacing w:after="0" w:line="240" w:lineRule="auto"/>
+        <w:rPr>
+          <w:rFonts w:ascii="Arial" w:eastAsia="Times New Roman" w:hAnsi="Arial" w:cs="Arial"/>
+          <w:color w:val="000000"/>
+          <w:lang w:eastAsia="en-IN"/>
+        </w:rPr>
+      </w:pPr>
+      <w:r>
+        <w:rPr>
+          <w:rFonts w:ascii="Arial" w:eastAsia="Times New Roman" w:hAnsi="Arial" w:cs="Arial"/>
+          <w:color w:val="000000"/>
+          <w:lang w:eastAsia="en-IN"/>
+        </w:rPr>
+        <w:t>What even is ‘children’?</w:t>
+      </w:r>
+    </w:p>
+    <w:p>
+      <w:pPr>
+        <w:shd w:val="clear" w:color="auto" w:fill="FFFFFF"/>
+        <w:spacing w:after="0" w:line="240" w:lineRule="auto"/>
+        <w:rPr>
+          <w:rFonts w:ascii="Arial" w:eastAsia="Times New Roman" w:hAnsi="Arial" w:cs="Arial"/>
+          <w:color w:val="000000"/>
+          <w:lang w:eastAsia="en-IN"/>
+        </w:rPr>
+      </w:pPr>
+    </w:p>
+    <w:p>
+      <w:pPr>
+        <w:shd w:val="clear" w:color="auto" w:fill="FFFFFF"/>
+        <w:spacing w:after="0" w:line="240" w:lineRule="auto"/>
+        <w:rPr>
+          <w:rFonts w:ascii="Arial" w:eastAsia="Times New Roman" w:hAnsi="Arial" w:cs="Arial"/>
+          <w:color w:val="000000"/>
+          <w:lang w:eastAsia="en-IN"/>
+        </w:rPr>
+      </w:pPr>
+      <w:r>
+        <w:rPr>
+          <w:rFonts w:ascii="Arial" w:eastAsia="Times New Roman" w:hAnsi="Arial" w:cs="Arial"/>
+          <w:color w:val="000000"/>
+          <w:lang w:eastAsia="en-IN"/>
+        </w:rPr>
+        <w:t xml:space="preserve">The React docs say that you can use </w:t>
+      </w:r>
+      <w:proofErr w:type="spellStart"/>
+      <w:r>
+        <w:rPr>
+          <w:rFonts w:ascii="Arial" w:eastAsia="Times New Roman" w:hAnsi="Arial" w:cs="Arial"/>
+          <w:color w:val="000000"/>
+          <w:lang w:eastAsia="en-IN"/>
+        </w:rPr>
+        <w:t>props.children</w:t>
+      </w:r>
+      <w:proofErr w:type="spellEnd"/>
+      <w:r>
+        <w:rPr>
+          <w:rFonts w:ascii="Arial" w:eastAsia="Times New Roman" w:hAnsi="Arial" w:cs="Arial"/>
+          <w:color w:val="000000"/>
+          <w:lang w:eastAsia="en-IN"/>
+        </w:rPr>
+        <w:t xml:space="preserve"> on components that represent ‘generic boxes’ and that ‘don’t know their children ahead of time’. </w:t>
+      </w:r>
+    </w:p>
+    <w:p>
+      <w:pPr>
+        <w:shd w:val="clear" w:color="auto" w:fill="FFFFFF"/>
+        <w:spacing w:after="0" w:line="240" w:lineRule="auto"/>
+        <w:rPr>
+          <w:rFonts w:ascii="Arial" w:eastAsia="Times New Roman" w:hAnsi="Arial" w:cs="Arial"/>
+          <w:color w:val="000000"/>
+          <w:lang w:eastAsia="en-IN"/>
+        </w:rPr>
+      </w:pPr>
+    </w:p>
+    <w:p>
+      <w:pPr>
+        <w:shd w:val="clear" w:color="auto" w:fill="FFFFFF"/>
+        <w:spacing w:after="0" w:line="240" w:lineRule="auto"/>
+        <w:rPr>
+          <w:rFonts w:ascii="Arial" w:eastAsia="Times New Roman" w:hAnsi="Arial" w:cs="Arial"/>
+          <w:color w:val="000000"/>
+          <w:lang w:eastAsia="en-IN"/>
+        </w:rPr>
+      </w:pPr>
+      <w:r>
+        <w:rPr>
+          <w:rFonts w:ascii="Arial" w:eastAsia="Times New Roman" w:hAnsi="Arial" w:cs="Arial"/>
+          <w:color w:val="000000"/>
+          <w:lang w:eastAsia="en-IN"/>
+        </w:rPr>
+        <w:t xml:space="preserve">My simple explanation of what </w:t>
+      </w:r>
+      <w:proofErr w:type="spellStart"/>
+      <w:r>
+        <w:rPr>
+          <w:rFonts w:ascii="Arial" w:eastAsia="Times New Roman" w:hAnsi="Arial" w:cs="Arial"/>
+          <w:color w:val="000000"/>
+          <w:lang w:eastAsia="en-IN"/>
+        </w:rPr>
+        <w:t>this.props.children</w:t>
+      </w:r>
+      <w:proofErr w:type="spellEnd"/>
+      <w:r>
+        <w:rPr>
+          <w:rFonts w:ascii="Arial" w:eastAsia="Times New Roman" w:hAnsi="Arial" w:cs="Arial"/>
+          <w:color w:val="000000"/>
+          <w:lang w:eastAsia="en-IN"/>
+        </w:rPr>
+        <w:t xml:space="preserve"> does is that it is used to display whatever you include between the opening and closing tags when invoking a component.</w:t>
+      </w:r>
+    </w:p>
+    <w:p>
+      <w:pPr>
+        <w:shd w:val="clear" w:color="auto" w:fill="FFFFFF"/>
+        <w:spacing w:after="0" w:line="240" w:lineRule="auto"/>
+        <w:rPr>
+          <w:rFonts w:ascii="Arial" w:eastAsia="Times New Roman" w:hAnsi="Arial" w:cs="Arial"/>
+          <w:color w:val="000000"/>
+          <w:lang w:eastAsia="en-IN"/>
+        </w:rPr>
+      </w:pPr>
+      <w:r>
+        <w:rPr>
+          <w:rFonts w:ascii="Arial" w:eastAsia="Times New Roman" w:hAnsi="Arial" w:cs="Arial"/>
+          <w:color w:val="000000"/>
+          <w:lang w:eastAsia="en-IN"/>
+        </w:rPr>
+        <w:t>.</w:t>
+      </w:r>
+    </w:p>
+    <w:p>
+      <w:pPr>
+        <w:rPr>
+          <w:rFonts w:ascii="Arial" w:eastAsia="Times New Roman" w:hAnsi="Arial" w:cs="Arial"/>
+          <w:b/>
+          <w:bCs/>
+          <w:color w:val="000000"/>
+          <w:lang w:eastAsia="en-IN"/>
+        </w:rPr>
+      </w:pPr>
+      <w:r>
+        <w:rPr>
+          <w:rFonts w:ascii="Arial" w:eastAsia="Times New Roman" w:hAnsi="Arial" w:cs="Arial"/>
+          <w:b/>
+          <w:bCs/>
+          <w:color w:val="000000"/>
+          <w:lang w:eastAsia="en-IN"/>
+        </w:rPr>
+        <w:t xml:space="preserve">6) </w:t>
+      </w:r>
+    </w:p>
+    <w:p>
+      <w:pPr>
         <w:rPr>
           <w:rFonts w:ascii="Arial" w:eastAsia="Times New Roman" w:hAnsi="Arial" w:cs="Arial"/>
           <w:color w:val="000000"/>

</xml_diff>

<commit_message>
Rendering Userplaces using dynamic route segments and getting route params
</commit_message>
<xml_diff>
--- a/FRONTEND/tips.docx
+++ b/FRONTEND/tips.docx
@@ -589,7 +589,29 @@
           <w:szCs w:val="21"/>
           <w:lang w:val="en-US" w:eastAsia="en-IN"/>
         </w:rPr>
-        <w:t>USE SWITCH TO AVOID  AUTOMATIC REDIRECTION</w:t>
+        <w:t xml:space="preserve">USE SWITCH TO </w:t>
+      </w:r>
+      <w:proofErr w:type="gramStart"/>
+      <w:r>
+        <w:rPr>
+          <w:rFonts w:eastAsia="Times New Roman" w:cstheme="minorHAnsi"/>
+          <w:color w:val="000000" w:themeColor="text1"/>
+          <w:sz w:val="21"/>
+          <w:szCs w:val="21"/>
+          <w:lang w:val="en-US" w:eastAsia="en-IN"/>
+        </w:rPr>
+        <w:t>AVOID  AUTOMATIC</w:t>
+      </w:r>
+      <w:proofErr w:type="gramEnd"/>
+      <w:r>
+        <w:rPr>
+          <w:rFonts w:eastAsia="Times New Roman" w:cstheme="minorHAnsi"/>
+          <w:color w:val="000000" w:themeColor="text1"/>
+          <w:sz w:val="21"/>
+          <w:szCs w:val="21"/>
+          <w:lang w:val="en-US" w:eastAsia="en-IN"/>
+        </w:rPr>
+        <w:t xml:space="preserve"> REDIRECTION</w:t>
       </w:r>
       <w:r>
         <w:rPr>
@@ -1604,7 +1626,43 @@
           <w:color w:val="000000"/>
           <w:lang w:eastAsia="en-IN"/>
         </w:rPr>
-        <w:t>Bear in mind that this also works in React. This method of routing causes a full page refresh, when in reality the only thing that changed on the new route might be just an image and some text. In some cases, a full page refresh is useful, but in most cases, it's not needed.</w:t>
+        <w:t xml:space="preserve">Bear in mind that this also works in React. This method of routing causes a </w:t>
+      </w:r>
+      <w:proofErr w:type="gramStart"/>
+      <w:r>
+        <w:rPr>
+          <w:rFonts w:ascii="Arial" w:eastAsia="Times New Roman" w:hAnsi="Arial" w:cs="Arial"/>
+          <w:color w:val="000000"/>
+          <w:lang w:eastAsia="en-IN"/>
+        </w:rPr>
+        <w:t>full page</w:t>
+      </w:r>
+      <w:proofErr w:type="gramEnd"/>
+      <w:r>
+        <w:rPr>
+          <w:rFonts w:ascii="Arial" w:eastAsia="Times New Roman" w:hAnsi="Arial" w:cs="Arial"/>
+          <w:color w:val="000000"/>
+          <w:lang w:eastAsia="en-IN"/>
+        </w:rPr>
+        <w:t xml:space="preserve"> refresh, when in reality the only thing that changed on the new route might be just an image and some text. In some cases, a </w:t>
+      </w:r>
+      <w:proofErr w:type="gramStart"/>
+      <w:r>
+        <w:rPr>
+          <w:rFonts w:ascii="Arial" w:eastAsia="Times New Roman" w:hAnsi="Arial" w:cs="Arial"/>
+          <w:color w:val="000000"/>
+          <w:lang w:eastAsia="en-IN"/>
+        </w:rPr>
+        <w:t>full page</w:t>
+      </w:r>
+      <w:proofErr w:type="gramEnd"/>
+      <w:r>
+        <w:rPr>
+          <w:rFonts w:ascii="Arial" w:eastAsia="Times New Roman" w:hAnsi="Arial" w:cs="Arial"/>
+          <w:color w:val="000000"/>
+          <w:lang w:eastAsia="en-IN"/>
+        </w:rPr>
+        <w:t xml:space="preserve"> refresh is useful, but in most cases, it's not needed.</w:t>
       </w:r>
     </w:p>
     <w:p>
@@ -1617,13 +1675,23 @@
           <w:lang w:eastAsia="en-IN"/>
         </w:rPr>
       </w:pPr>
-      <w:r>
-        <w:rPr>
-          <w:rFonts w:ascii="Arial" w:eastAsia="Times New Roman" w:hAnsi="Arial" w:cs="Arial"/>
-          <w:color w:val="000000"/>
-          <w:lang w:eastAsia="en-IN"/>
-        </w:rPr>
-        <w:t>So use Link</w:t>
+      <w:proofErr w:type="gramStart"/>
+      <w:r>
+        <w:rPr>
+          <w:rFonts w:ascii="Arial" w:eastAsia="Times New Roman" w:hAnsi="Arial" w:cs="Arial"/>
+          <w:color w:val="000000"/>
+          <w:lang w:eastAsia="en-IN"/>
+        </w:rPr>
+        <w:t>So</w:t>
+      </w:r>
+      <w:proofErr w:type="gramEnd"/>
+      <w:r>
+        <w:rPr>
+          <w:rFonts w:ascii="Arial" w:eastAsia="Times New Roman" w:hAnsi="Arial" w:cs="Arial"/>
+          <w:color w:val="000000"/>
+          <w:lang w:eastAsia="en-IN"/>
+        </w:rPr>
+        <w:t xml:space="preserve"> use Link</w:t>
       </w:r>
     </w:p>
     <w:p>
@@ -1690,6 +1758,7 @@
         <w:t xml:space="preserve">Now what does this difference mean for </w:t>
       </w:r>
       <w:proofErr w:type="spellStart"/>
+      <w:proofErr w:type="gramStart"/>
       <w:r>
         <w:rPr>
           <w:rFonts w:ascii="Arial" w:eastAsia="Times New Roman" w:hAnsi="Arial" w:cs="Arial"/>
@@ -1699,6 +1768,7 @@
         <w:t>you?How</w:t>
       </w:r>
       <w:proofErr w:type="spellEnd"/>
+      <w:proofErr w:type="gramEnd"/>
       <w:r>
         <w:rPr>
           <w:rFonts w:ascii="Arial" w:eastAsia="Times New Roman" w:hAnsi="Arial" w:cs="Arial"/>
@@ -1738,6 +1808,7 @@
         <w:t xml:space="preserve">Well it's not really impacting the way you build your </w:t>
       </w:r>
       <w:proofErr w:type="spellStart"/>
+      <w:proofErr w:type="gramStart"/>
       <w:r>
         <w:rPr>
           <w:rFonts w:ascii="Arial" w:eastAsia="Times New Roman" w:hAnsi="Arial" w:cs="Arial"/>
@@ -1747,6 +1818,7 @@
         <w:t>components,it's</w:t>
       </w:r>
       <w:proofErr w:type="spellEnd"/>
+      <w:proofErr w:type="gramEnd"/>
       <w:r>
         <w:rPr>
           <w:rFonts w:ascii="Arial" w:eastAsia="Times New Roman" w:hAnsi="Arial" w:cs="Arial"/>
@@ -1863,15 +1935,33 @@
           <w:color w:val="000000"/>
           <w:lang w:eastAsia="en-IN"/>
         </w:rPr>
-        <w:t>you have way more components that simply control how things are presented and how things are laid out.</w:t>
-      </w:r>
-      <w:r>
-        <w:rPr>
-          <w:rFonts w:ascii="Arial" w:eastAsia="Times New Roman" w:hAnsi="Arial" w:cs="Arial"/>
-          <w:color w:val="000000"/>
-          <w:lang w:eastAsia="en-IN"/>
-        </w:rPr>
-        <w:t>(presentational)</w:t>
+        <w:t xml:space="preserve">you have way more components that simply control how things are presented and how things are laid </w:t>
+      </w:r>
+      <w:proofErr w:type="gramStart"/>
+      <w:r>
+        <w:rPr>
+          <w:rFonts w:ascii="Arial" w:eastAsia="Times New Roman" w:hAnsi="Arial" w:cs="Arial"/>
+          <w:color w:val="000000"/>
+          <w:lang w:eastAsia="en-IN"/>
+        </w:rPr>
+        <w:t>out.</w:t>
+      </w:r>
+      <w:r>
+        <w:rPr>
+          <w:rFonts w:ascii="Arial" w:eastAsia="Times New Roman" w:hAnsi="Arial" w:cs="Arial"/>
+          <w:color w:val="000000"/>
+          <w:lang w:eastAsia="en-IN"/>
+        </w:rPr>
+        <w:t>(</w:t>
+      </w:r>
+      <w:proofErr w:type="gramEnd"/>
+      <w:r>
+        <w:rPr>
+          <w:rFonts w:ascii="Arial" w:eastAsia="Times New Roman" w:hAnsi="Arial" w:cs="Arial"/>
+          <w:color w:val="000000"/>
+          <w:lang w:eastAsia="en-IN"/>
+        </w:rPr>
+        <w:t>presentational)</w:t>
       </w:r>
       <w:r>
         <w:rPr>
@@ -1977,6 +2067,7 @@
         <w:t xml:space="preserve"> </w:t>
       </w:r>
       <w:proofErr w:type="spellStart"/>
+      <w:proofErr w:type="gramStart"/>
       <w:r>
         <w:rPr>
           <w:rFonts w:ascii="Arial" w:eastAsia="Times New Roman" w:hAnsi="Arial" w:cs="Arial"/>
@@ -1988,6 +2079,7 @@
         <w:t>props.children</w:t>
       </w:r>
       <w:proofErr w:type="spellEnd"/>
+      <w:proofErr w:type="gramEnd"/>
       <w:r>
         <w:rPr>
           <w:rFonts w:ascii="Arial" w:eastAsia="Times New Roman" w:hAnsi="Arial" w:cs="Arial"/>
@@ -2070,6 +2162,7 @@
         <w:t xml:space="preserve">The React docs say that you can use </w:t>
       </w:r>
       <w:proofErr w:type="spellStart"/>
+      <w:proofErr w:type="gramStart"/>
       <w:r>
         <w:rPr>
           <w:rFonts w:ascii="Arial" w:eastAsia="Times New Roman" w:hAnsi="Arial" w:cs="Arial"/>
@@ -2079,6 +2172,7 @@
         <w:t>props.children</w:t>
       </w:r>
       <w:proofErr w:type="spellEnd"/>
+      <w:proofErr w:type="gramEnd"/>
       <w:r>
         <w:rPr>
           <w:rFonts w:ascii="Arial" w:eastAsia="Times New Roman" w:hAnsi="Arial" w:cs="Arial"/>
@@ -2118,13 +2212,23 @@
         <w:t xml:space="preserve">My simple explanation of what </w:t>
       </w:r>
       <w:proofErr w:type="spellStart"/>
-      <w:r>
-        <w:rPr>
-          <w:rFonts w:ascii="Arial" w:eastAsia="Times New Roman" w:hAnsi="Arial" w:cs="Arial"/>
-          <w:color w:val="000000"/>
-          <w:lang w:eastAsia="en-IN"/>
-        </w:rPr>
-        <w:t>this.props.children</w:t>
+      <w:proofErr w:type="gramStart"/>
+      <w:r>
+        <w:rPr>
+          <w:rFonts w:ascii="Arial" w:eastAsia="Times New Roman" w:hAnsi="Arial" w:cs="Arial"/>
+          <w:color w:val="000000"/>
+          <w:lang w:eastAsia="en-IN"/>
+        </w:rPr>
+        <w:t>this.props</w:t>
+      </w:r>
+      <w:proofErr w:type="gramEnd"/>
+      <w:r>
+        <w:rPr>
+          <w:rFonts w:ascii="Arial" w:eastAsia="Times New Roman" w:hAnsi="Arial" w:cs="Arial"/>
+          <w:color w:val="000000"/>
+          <w:lang w:eastAsia="en-IN"/>
+        </w:rPr>
+        <w:t>.children</w:t>
       </w:r>
       <w:proofErr w:type="spellEnd"/>
       <w:r>
@@ -2183,93 +2287,10 @@
           <w:color w:val="000000"/>
           <w:lang w:eastAsia="en-IN"/>
         </w:rPr>
-        <w:t>Use react portals –</w:t>
-      </w:r>
-    </w:p>
-    <w:p>
-      <w:pPr>
-        <w:rPr>
-          <w:rFonts w:ascii="Arial" w:eastAsia="Times New Roman" w:hAnsi="Arial" w:cs="Arial"/>
-          <w:color w:val="000000"/>
-          <w:lang w:eastAsia="en-IN"/>
-        </w:rPr>
-      </w:pPr>
-      <w:r>
-        <w:rPr>
-          <w:rFonts w:ascii="Arial" w:eastAsia="Times New Roman" w:hAnsi="Arial" w:cs="Arial"/>
-          <w:color w:val="000000"/>
-          <w:lang w:eastAsia="en-IN"/>
-        </w:rPr>
-        <w:t>React Portal is a first-class way to render child components into a DOM node outside of the parent DOM hierarchy</w:t>
-      </w:r>
-      <w:r>
-        <w:rPr>
-          <w:rFonts w:ascii="Arial" w:eastAsia="Times New Roman" w:hAnsi="Arial" w:cs="Arial"/>
-          <w:color w:val="000000"/>
-          <w:lang w:eastAsia="en-IN"/>
-        </w:rPr>
-        <w:t xml:space="preserve"> (root element)</w:t>
-      </w:r>
-      <w:r>
-        <w:rPr>
-          <w:rFonts w:ascii="Arial" w:eastAsia="Times New Roman" w:hAnsi="Arial" w:cs="Arial"/>
-          <w:color w:val="000000"/>
-          <w:lang w:eastAsia="en-IN"/>
-        </w:rPr>
-        <w:t xml:space="preserve"> defined by the</w:t>
-      </w:r>
-      <w:r>
-        <w:rPr>
-          <w:rFonts w:ascii="Arial" w:eastAsia="Times New Roman" w:hAnsi="Arial" w:cs="Arial"/>
-          <w:color w:val="000000"/>
-          <w:lang w:eastAsia="en-IN"/>
-        </w:rPr>
-        <w:t xml:space="preserve"> React</w:t>
-      </w:r>
-      <w:r>
-        <w:rPr>
-          <w:rFonts w:ascii="Arial" w:eastAsia="Times New Roman" w:hAnsi="Arial" w:cs="Arial"/>
-          <w:color w:val="000000"/>
-          <w:lang w:eastAsia="en-IN"/>
-        </w:rPr>
-        <w:t>. The Portal's most common use cases are when the child components need to visually break out of the parent container</w:t>
-      </w:r>
-      <w:r>
-        <w:rPr>
-          <w:rFonts w:ascii="Arial" w:eastAsia="Times New Roman" w:hAnsi="Arial" w:cs="Arial"/>
-          <w:color w:val="000000"/>
-          <w:lang w:eastAsia="en-IN"/>
-        </w:rPr>
-        <w:t>. (like a screen overlay)</w:t>
-      </w:r>
-      <w:r>
-        <w:rPr>
-          <w:rFonts w:ascii="Arial" w:eastAsia="Times New Roman" w:hAnsi="Arial" w:cs="Arial"/>
-          <w:color w:val="000000"/>
-          <w:lang w:eastAsia="en-IN"/>
-        </w:rPr>
-        <w:t>. Semantically this is much better</w:t>
-      </w:r>
-      <w:r>
-        <w:rPr>
-          <w:rFonts w:ascii="Arial" w:eastAsia="Times New Roman" w:hAnsi="Arial" w:cs="Arial"/>
-          <w:color w:val="000000"/>
-          <w:lang w:eastAsia="en-IN"/>
-        </w:rPr>
-        <w:t xml:space="preserve"> , rather then nesting it in one single root </w:t>
-      </w:r>
-    </w:p>
-    <w:p>
-      <w:pPr>
-        <w:rPr>
-          <w:rFonts w:ascii="Arial" w:eastAsia="Times New Roman" w:hAnsi="Arial" w:cs="Arial"/>
-          <w:color w:val="000000"/>
-          <w:lang w:eastAsia="en-IN"/>
-        </w:rPr>
-      </w:pPr>
-    </w:p>
-    <w:p>
-      <w:pPr>
+        <w:t xml:space="preserve">Use </w:t>
+      </w:r>
+      <w:proofErr w:type="gramStart"/>
+      <w:r>
         <w:rPr>
           <w:rFonts w:ascii="Arial" w:eastAsia="Times New Roman" w:hAnsi="Arial" w:cs="Arial"/>
           <w:b/>
@@ -2277,7 +2298,9 @@
           <w:color w:val="000000"/>
           <w:lang w:eastAsia="en-IN"/>
         </w:rPr>
-      </w:pPr>
+        <w:t>react</w:t>
+      </w:r>
+      <w:proofErr w:type="gramEnd"/>
       <w:r>
         <w:rPr>
           <w:rFonts w:ascii="Arial" w:eastAsia="Times New Roman" w:hAnsi="Arial" w:cs="Arial"/>
@@ -2286,8 +2309,322 @@
           <w:color w:val="000000"/>
           <w:lang w:eastAsia="en-IN"/>
         </w:rPr>
+        <w:t xml:space="preserve"> portals –</w:t>
+      </w:r>
+    </w:p>
+    <w:p>
+      <w:pPr>
+        <w:rPr>
+          <w:rFonts w:ascii="Arial" w:eastAsia="Times New Roman" w:hAnsi="Arial" w:cs="Arial"/>
+          <w:color w:val="000000"/>
+          <w:lang w:eastAsia="en-IN"/>
+        </w:rPr>
+      </w:pPr>
+      <w:r>
+        <w:rPr>
+          <w:rFonts w:ascii="Arial" w:eastAsia="Times New Roman" w:hAnsi="Arial" w:cs="Arial"/>
+          <w:color w:val="000000"/>
+          <w:lang w:eastAsia="en-IN"/>
+        </w:rPr>
+        <w:t>React Portal is a first-class way to render child components into a DOM node outside of the parent DOM hierarchy</w:t>
+      </w:r>
+      <w:r>
+        <w:rPr>
+          <w:rFonts w:ascii="Arial" w:eastAsia="Times New Roman" w:hAnsi="Arial" w:cs="Arial"/>
+          <w:color w:val="000000"/>
+          <w:lang w:eastAsia="en-IN"/>
+        </w:rPr>
+        <w:t xml:space="preserve"> (root element)</w:t>
+      </w:r>
+      <w:r>
+        <w:rPr>
+          <w:rFonts w:ascii="Arial" w:eastAsia="Times New Roman" w:hAnsi="Arial" w:cs="Arial"/>
+          <w:color w:val="000000"/>
+          <w:lang w:eastAsia="en-IN"/>
+        </w:rPr>
+        <w:t xml:space="preserve"> defined by the</w:t>
+      </w:r>
+      <w:r>
+        <w:rPr>
+          <w:rFonts w:ascii="Arial" w:eastAsia="Times New Roman" w:hAnsi="Arial" w:cs="Arial"/>
+          <w:color w:val="000000"/>
+          <w:lang w:eastAsia="en-IN"/>
+        </w:rPr>
+        <w:t xml:space="preserve"> React</w:t>
+      </w:r>
+      <w:r>
+        <w:rPr>
+          <w:rFonts w:ascii="Arial" w:eastAsia="Times New Roman" w:hAnsi="Arial" w:cs="Arial"/>
+          <w:color w:val="000000"/>
+          <w:lang w:eastAsia="en-IN"/>
+        </w:rPr>
+        <w:t>. The Portal's most common use cases are when the child components need to visually break out of the parent container</w:t>
+      </w:r>
+      <w:r>
+        <w:rPr>
+          <w:rFonts w:ascii="Arial" w:eastAsia="Times New Roman" w:hAnsi="Arial" w:cs="Arial"/>
+          <w:color w:val="000000"/>
+          <w:lang w:eastAsia="en-IN"/>
+        </w:rPr>
+        <w:t>. (</w:t>
+      </w:r>
+      <w:proofErr w:type="gramStart"/>
+      <w:r>
+        <w:rPr>
+          <w:rFonts w:ascii="Arial" w:eastAsia="Times New Roman" w:hAnsi="Arial" w:cs="Arial"/>
+          <w:color w:val="000000"/>
+          <w:lang w:eastAsia="en-IN"/>
+        </w:rPr>
+        <w:t>like</w:t>
+      </w:r>
+      <w:proofErr w:type="gramEnd"/>
+      <w:r>
+        <w:rPr>
+          <w:rFonts w:ascii="Arial" w:eastAsia="Times New Roman" w:hAnsi="Arial" w:cs="Arial"/>
+          <w:color w:val="000000"/>
+          <w:lang w:eastAsia="en-IN"/>
+        </w:rPr>
+        <w:t xml:space="preserve"> a screen overlay)</w:t>
+      </w:r>
+      <w:r>
+        <w:rPr>
+          <w:rFonts w:ascii="Arial" w:eastAsia="Times New Roman" w:hAnsi="Arial" w:cs="Arial"/>
+          <w:color w:val="000000"/>
+          <w:lang w:eastAsia="en-IN"/>
+        </w:rPr>
+        <w:t xml:space="preserve">. Semantically this is much </w:t>
+      </w:r>
+      <w:proofErr w:type="gramStart"/>
+      <w:r>
+        <w:rPr>
+          <w:rFonts w:ascii="Arial" w:eastAsia="Times New Roman" w:hAnsi="Arial" w:cs="Arial"/>
+          <w:color w:val="000000"/>
+          <w:lang w:eastAsia="en-IN"/>
+        </w:rPr>
+        <w:t>better</w:t>
+      </w:r>
+      <w:r>
+        <w:rPr>
+          <w:rFonts w:ascii="Arial" w:eastAsia="Times New Roman" w:hAnsi="Arial" w:cs="Arial"/>
+          <w:color w:val="000000"/>
+          <w:lang w:eastAsia="en-IN"/>
+        </w:rPr>
+        <w:t xml:space="preserve"> ,</w:t>
+      </w:r>
+      <w:proofErr w:type="gramEnd"/>
+      <w:r>
+        <w:rPr>
+          <w:rFonts w:ascii="Arial" w:eastAsia="Times New Roman" w:hAnsi="Arial" w:cs="Arial"/>
+          <w:color w:val="000000"/>
+          <w:lang w:eastAsia="en-IN"/>
+        </w:rPr>
+        <w:t xml:space="preserve"> rather then nesting it in one single root </w:t>
+      </w:r>
+    </w:p>
+    <w:p>
+      <w:pPr>
+        <w:rPr>
+          <w:rFonts w:ascii="Arial" w:eastAsia="Times New Roman" w:hAnsi="Arial" w:cs="Arial"/>
+          <w:color w:val="000000"/>
+          <w:lang w:eastAsia="en-IN"/>
+        </w:rPr>
+      </w:pPr>
+    </w:p>
+    <w:p>
+      <w:pPr>
+        <w:rPr>
+          <w:rFonts w:ascii="Arial" w:eastAsia="Times New Roman" w:hAnsi="Arial" w:cs="Arial"/>
+          <w:b/>
+          <w:bCs/>
+          <w:color w:val="000000"/>
+          <w:lang w:eastAsia="en-IN"/>
+        </w:rPr>
+      </w:pPr>
+      <w:r>
+        <w:rPr>
+          <w:rFonts w:ascii="Arial" w:eastAsia="Times New Roman" w:hAnsi="Arial" w:cs="Arial"/>
+          <w:b/>
+          <w:bCs/>
+          <w:color w:val="000000"/>
+          <w:lang w:eastAsia="en-IN"/>
+        </w:rPr>
         <w:t xml:space="preserve">7) </w:t>
       </w:r>
+      <w:r>
+        <w:rPr>
+          <w:rFonts w:ascii="Arial" w:eastAsia="Times New Roman" w:hAnsi="Arial" w:cs="Arial"/>
+          <w:b/>
+          <w:bCs/>
+          <w:color w:val="000000"/>
+          <w:lang w:eastAsia="en-IN"/>
+        </w:rPr>
+        <w:t>To get the values from URL routes use –</w:t>
+      </w:r>
+    </w:p>
+    <w:p>
+      <w:pPr>
+        <w:rPr>
+          <w:rFonts w:ascii="Arial" w:eastAsia="Times New Roman" w:hAnsi="Arial" w:cs="Arial"/>
+          <w:color w:val="000000"/>
+          <w:lang w:eastAsia="en-IN"/>
+        </w:rPr>
+      </w:pPr>
+      <w:r>
+        <w:rPr>
+          <w:rFonts w:ascii="Arial" w:eastAsia="Times New Roman" w:hAnsi="Arial" w:cs="Arial"/>
+          <w:color w:val="000000"/>
+          <w:lang w:eastAsia="en-IN"/>
+        </w:rPr>
+        <w:t xml:space="preserve">To access what goes inside </w:t>
+      </w:r>
+      <w:proofErr w:type="spellStart"/>
+      <w:r>
+        <w:rPr>
+          <w:rFonts w:ascii="Arial" w:eastAsia="Times New Roman" w:hAnsi="Arial" w:cs="Arial"/>
+          <w:color w:val="000000"/>
+          <w:lang w:eastAsia="en-IN"/>
+        </w:rPr>
+        <w:t>userId</w:t>
+      </w:r>
+      <w:proofErr w:type="spellEnd"/>
+      <w:r>
+        <w:rPr>
+          <w:rFonts w:ascii="Arial" w:eastAsia="Times New Roman" w:hAnsi="Arial" w:cs="Arial"/>
+          <w:color w:val="000000"/>
+          <w:lang w:eastAsia="en-IN"/>
+        </w:rPr>
+        <w:t xml:space="preserve"> add ac colon to it </w:t>
+      </w:r>
+    </w:p>
+    <w:p>
+      <w:pPr>
+        <w:shd w:val="clear" w:color="auto" w:fill="1E1E1E"/>
+        <w:spacing w:after="0" w:line="285" w:lineRule="atLeast"/>
+        <w:rPr>
+          <w:rFonts w:ascii="Consolas" w:eastAsia="Times New Roman" w:hAnsi="Consolas" w:cs="Times New Roman"/>
+          <w:color w:val="D4D4D4"/>
+          <w:sz w:val="21"/>
+          <w:szCs w:val="21"/>
+          <w:lang w:eastAsia="en-IN"/>
+        </w:rPr>
+      </w:pPr>
+      <w:proofErr w:type="gramStart"/>
+      <w:r>
+        <w:rPr>
+          <w:rFonts w:ascii="Consolas" w:eastAsia="Times New Roman" w:hAnsi="Consolas" w:cs="Times New Roman"/>
+          <w:color w:val="CE9178"/>
+          <w:sz w:val="21"/>
+          <w:szCs w:val="21"/>
+          <w:lang w:eastAsia="en-IN"/>
+        </w:rPr>
+        <w:t>/:</w:t>
+      </w:r>
+      <w:proofErr w:type="spellStart"/>
+      <w:r>
+        <w:rPr>
+          <w:rFonts w:ascii="Consolas" w:eastAsia="Times New Roman" w:hAnsi="Consolas" w:cs="Times New Roman"/>
+          <w:color w:val="CE9178"/>
+          <w:sz w:val="21"/>
+          <w:szCs w:val="21"/>
+          <w:lang w:eastAsia="en-IN"/>
+        </w:rPr>
+        <w:t>userId</w:t>
+      </w:r>
+      <w:proofErr w:type="spellEnd"/>
+      <w:proofErr w:type="gramEnd"/>
+      <w:r>
+        <w:rPr>
+          <w:rFonts w:ascii="Consolas" w:eastAsia="Times New Roman" w:hAnsi="Consolas" w:cs="Times New Roman"/>
+          <w:color w:val="CE9178"/>
+          <w:sz w:val="21"/>
+          <w:szCs w:val="21"/>
+          <w:lang w:eastAsia="en-IN"/>
+        </w:rPr>
+        <w:t>/places</w:t>
+      </w:r>
+    </w:p>
+    <w:p>
+      <w:pPr>
+        <w:rPr>
+          <w:rFonts w:ascii="Arial" w:eastAsia="Times New Roman" w:hAnsi="Arial" w:cs="Arial"/>
+          <w:color w:val="000000"/>
+          <w:lang w:eastAsia="en-IN"/>
+        </w:rPr>
+      </w:pPr>
+    </w:p>
+    <w:p>
+      <w:pPr>
+        <w:rPr>
+          <w:rFonts w:ascii="Arial" w:eastAsia="Times New Roman" w:hAnsi="Arial" w:cs="Arial"/>
+          <w:color w:val="000000"/>
+          <w:lang w:eastAsia="en-IN"/>
+        </w:rPr>
+      </w:pPr>
+      <w:proofErr w:type="spellStart"/>
+      <w:r>
+        <w:rPr>
+          <w:rFonts w:ascii="Arial" w:eastAsia="Times New Roman" w:hAnsi="Arial" w:cs="Arial"/>
+          <w:color w:val="000000"/>
+          <w:lang w:eastAsia="en-IN"/>
+        </w:rPr>
+        <w:t>Const</w:t>
+      </w:r>
+      <w:proofErr w:type="spellEnd"/>
+      <w:r>
+        <w:rPr>
+          <w:rFonts w:ascii="Arial" w:eastAsia="Times New Roman" w:hAnsi="Arial" w:cs="Arial"/>
+          <w:color w:val="000000"/>
+          <w:lang w:eastAsia="en-IN"/>
+        </w:rPr>
+        <w:t xml:space="preserve"> x = </w:t>
+      </w:r>
+      <w:proofErr w:type="spellStart"/>
+      <w:proofErr w:type="gramStart"/>
+      <w:r>
+        <w:rPr>
+          <w:rFonts w:ascii="Arial" w:eastAsia="Times New Roman" w:hAnsi="Arial" w:cs="Arial"/>
+          <w:color w:val="000000"/>
+          <w:lang w:eastAsia="en-IN"/>
+        </w:rPr>
+        <w:t>useParam</w:t>
+      </w:r>
+      <w:proofErr w:type="spellEnd"/>
+      <w:r>
+        <w:rPr>
+          <w:rFonts w:ascii="Arial" w:eastAsia="Times New Roman" w:hAnsi="Arial" w:cs="Arial"/>
+          <w:color w:val="000000"/>
+          <w:lang w:eastAsia="en-IN"/>
+        </w:rPr>
+        <w:t>(</w:t>
+      </w:r>
+      <w:proofErr w:type="gramEnd"/>
+      <w:r>
+        <w:rPr>
+          <w:rFonts w:ascii="Arial" w:eastAsia="Times New Roman" w:hAnsi="Arial" w:cs="Arial"/>
+          <w:color w:val="000000"/>
+          <w:lang w:eastAsia="en-IN"/>
+        </w:rPr>
+        <w:t>).</w:t>
+      </w:r>
+      <w:proofErr w:type="spellStart"/>
+      <w:r>
+        <w:rPr>
+          <w:rFonts w:ascii="Arial" w:eastAsia="Times New Roman" w:hAnsi="Arial" w:cs="Arial"/>
+          <w:color w:val="000000"/>
+          <w:lang w:eastAsia="en-IN"/>
+        </w:rPr>
+        <w:t>userId</w:t>
+      </w:r>
+      <w:proofErr w:type="spellEnd"/>
+    </w:p>
+    <w:p>
+      <w:pPr>
+        <w:rPr>
+          <w:rFonts w:ascii="Arial" w:eastAsia="Times New Roman" w:hAnsi="Arial" w:cs="Arial"/>
+          <w:color w:val="000000"/>
+          <w:lang w:eastAsia="en-IN"/>
+        </w:rPr>
+      </w:pPr>
     </w:p>
     <w:p>
       <w:pPr>

</xml_diff>